<commit_message>
Artigo 2 - Adicionado Sobre Autor.
</commit_message>
<xml_diff>
--- a/Projeto - Easy Closet/ARTIGO2_VisaoDoProjeto.docx
+++ b/Projeto - Easy Closet/ARTIGO2_VisaoDoProjeto.docx
@@ -104,7 +104,17 @@
           <w:sz w:val="24"/>
           <w:szCs w:val="24"/>
         </w:rPr>
-        <w:t>AUTOR:</w:t>
+        <w:t>Escrito por</w:t>
+      </w:r>
+      <w:r>
+        <w:rPr>
+          <w:rFonts w:ascii="Arial" w:hAnsi="Arial" w:cs="Arial"/>
+          <w:b/>
+          <w:bCs/>
+          <w:sz w:val="24"/>
+          <w:szCs w:val="24"/>
+        </w:rPr>
+        <w:t>:</w:t>
       </w:r>
       <w:r>
         <w:rPr>
@@ -150,23 +160,7 @@
           <w:sz w:val="24"/>
           <w:szCs w:val="24"/>
         </w:rPr>
-        <w:t xml:space="preserve">A Visão do Projeto servirá para definir o objetivo do produto. É uma declaração capaz de explicar quem é o cliente, como o produto beneficiará esse cliente, quais funcionalidades serão essenciais e qual o diferencial competitivo frente ao mercado. E existem </w:t>
-      </w:r>
-      <w:r>
-        <w:rPr>
-          <w:rFonts w:ascii="Arial" w:hAnsi="Arial" w:cs="Arial"/>
-          <w:sz w:val="24"/>
-          <w:szCs w:val="24"/>
-        </w:rPr>
-        <w:t>algumas</w:t>
-      </w:r>
-      <w:r>
-        <w:rPr>
-          <w:rFonts w:ascii="Arial" w:hAnsi="Arial" w:cs="Arial"/>
-          <w:sz w:val="24"/>
-          <w:szCs w:val="24"/>
-        </w:rPr>
-        <w:t xml:space="preserve"> técnicas para sua elaboração e, dentre as quais, serão utilizadas duas: </w:t>
+        <w:t xml:space="preserve">A Visão do Projeto servirá para definir o objetivo do produto. É uma declaração capaz de explicar quem é o cliente, como o produto beneficiará esse cliente, quais funcionalidades serão essenciais e qual o diferencial competitivo frente ao mercado. E existem algumas técnicas para sua elaboração e, dentre as quais, serão utilizadas duas: </w:t>
       </w:r>
       <w:r>
         <w:rPr>
@@ -1050,6 +1044,368 @@
           <w:szCs w:val="24"/>
         </w:rPr>
       </w:pPr>
+    </w:p>
+    <w:p>
+      <w:pPr>
+        <w:spacing w:line="240" w:lineRule="auto"/>
+        <w:jc w:val="both"/>
+        <w:rPr>
+          <w:rFonts w:ascii="Arial" w:hAnsi="Arial" w:cs="Arial"/>
+          <w:b/>
+          <w:bCs/>
+          <w:sz w:val="24"/>
+          <w:szCs w:val="24"/>
+        </w:rPr>
+      </w:pPr>
+      <w:r>
+        <w:rPr>
+          <w:rFonts w:ascii="Arial" w:hAnsi="Arial" w:cs="Arial"/>
+          <w:b/>
+          <w:bCs/>
+          <w:sz w:val="24"/>
+          <w:szCs w:val="24"/>
+        </w:rPr>
+        <w:t>SOBRE O AUTOR</w:t>
+      </w:r>
+    </w:p>
+    <w:p>
+      <w:pPr>
+        <w:spacing w:line="240" w:lineRule="auto"/>
+        <w:jc w:val="both"/>
+        <w:rPr>
+          <w:rFonts w:ascii="Arial" w:hAnsi="Arial" w:cs="Arial"/>
+          <w:sz w:val="24"/>
+          <w:szCs w:val="24"/>
+        </w:rPr>
+      </w:pPr>
+      <w:r>
+        <w:rPr>
+          <w:rFonts w:ascii="Arial" w:hAnsi="Arial" w:cs="Arial"/>
+          <w:sz w:val="24"/>
+          <w:szCs w:val="24"/>
+        </w:rPr>
+        <w:t xml:space="preserve">Junior Martins </w:t>
+      </w:r>
+      <w:r>
+        <w:rPr>
+          <w:rFonts w:ascii="Arial" w:hAnsi="Arial" w:cs="Arial"/>
+          <w:sz w:val="24"/>
+          <w:szCs w:val="24"/>
+        </w:rPr>
+        <w:t>é formado no</w:t>
+      </w:r>
+      <w:r>
+        <w:rPr>
+          <w:rFonts w:ascii="Arial" w:hAnsi="Arial" w:cs="Arial"/>
+          <w:sz w:val="24"/>
+          <w:szCs w:val="24"/>
+        </w:rPr>
+        <w:t xml:space="preserve"> curso técnico em Processamento de Dados </w:t>
+      </w:r>
+      <w:r>
+        <w:rPr>
+          <w:rFonts w:ascii="Arial" w:hAnsi="Arial" w:cs="Arial"/>
+          <w:sz w:val="24"/>
+          <w:szCs w:val="24"/>
+        </w:rPr>
+        <w:t xml:space="preserve">da Universidade da Região da Campanha </w:t>
+      </w:r>
+      <w:r>
+        <w:rPr>
+          <w:rFonts w:ascii="Arial" w:hAnsi="Arial" w:cs="Arial"/>
+          <w:sz w:val="24"/>
+          <w:szCs w:val="24"/>
+        </w:rPr>
+        <w:t>(</w:t>
+      </w:r>
+      <w:proofErr w:type="spellStart"/>
+      <w:r>
+        <w:rPr>
+          <w:rFonts w:ascii="Arial" w:hAnsi="Arial" w:cs="Arial"/>
+          <w:sz w:val="24"/>
+          <w:szCs w:val="24"/>
+        </w:rPr>
+        <w:t>Urcamp</w:t>
+      </w:r>
+      <w:proofErr w:type="spellEnd"/>
+      <w:r>
+        <w:rPr>
+          <w:rFonts w:ascii="Arial" w:hAnsi="Arial" w:cs="Arial"/>
+          <w:sz w:val="24"/>
+          <w:szCs w:val="24"/>
+        </w:rPr>
+        <w:t xml:space="preserve">-RS), </w:t>
+      </w:r>
+      <w:r>
+        <w:rPr>
+          <w:rFonts w:ascii="Arial" w:hAnsi="Arial" w:cs="Arial"/>
+          <w:sz w:val="24"/>
+          <w:szCs w:val="24"/>
+        </w:rPr>
+        <w:t xml:space="preserve">formado no curso </w:t>
+      </w:r>
+      <w:r>
+        <w:rPr>
+          <w:rFonts w:ascii="Arial" w:hAnsi="Arial" w:cs="Arial"/>
+          <w:sz w:val="24"/>
+          <w:szCs w:val="24"/>
+        </w:rPr>
+        <w:t xml:space="preserve">superior </w:t>
+      </w:r>
+      <w:r>
+        <w:rPr>
+          <w:rFonts w:ascii="Arial" w:hAnsi="Arial" w:cs="Arial"/>
+          <w:sz w:val="24"/>
+          <w:szCs w:val="24"/>
+        </w:rPr>
+        <w:t xml:space="preserve">de </w:t>
+      </w:r>
+      <w:r>
+        <w:rPr>
+          <w:rFonts w:ascii="Arial" w:hAnsi="Arial" w:cs="Arial"/>
+          <w:sz w:val="24"/>
+          <w:szCs w:val="24"/>
+        </w:rPr>
+        <w:t xml:space="preserve">bacharelado em Comunicação Social – Jornalismo </w:t>
+      </w:r>
+      <w:r>
+        <w:rPr>
+          <w:rFonts w:ascii="Arial" w:hAnsi="Arial" w:cs="Arial"/>
+          <w:sz w:val="24"/>
+          <w:szCs w:val="24"/>
+        </w:rPr>
+        <w:t xml:space="preserve">da Universidade de Cuiabá </w:t>
+      </w:r>
+      <w:r>
+        <w:rPr>
+          <w:rFonts w:ascii="Arial" w:hAnsi="Arial" w:cs="Arial"/>
+          <w:sz w:val="24"/>
+          <w:szCs w:val="24"/>
+        </w:rPr>
+        <w:t>(</w:t>
+      </w:r>
+      <w:proofErr w:type="spellStart"/>
+      <w:r>
+        <w:rPr>
+          <w:rFonts w:ascii="Arial" w:hAnsi="Arial" w:cs="Arial"/>
+          <w:sz w:val="24"/>
+          <w:szCs w:val="24"/>
+        </w:rPr>
+        <w:t>Unic</w:t>
+      </w:r>
+      <w:proofErr w:type="spellEnd"/>
+      <w:r>
+        <w:rPr>
+          <w:rFonts w:ascii="Arial" w:hAnsi="Arial" w:cs="Arial"/>
+          <w:sz w:val="24"/>
+          <w:szCs w:val="24"/>
+        </w:rPr>
+        <w:t xml:space="preserve">-MT), </w:t>
+      </w:r>
+      <w:r>
+        <w:rPr>
+          <w:rFonts w:ascii="Arial" w:hAnsi="Arial" w:cs="Arial"/>
+          <w:sz w:val="24"/>
+          <w:szCs w:val="24"/>
+        </w:rPr>
+        <w:t xml:space="preserve">formado no curso </w:t>
+      </w:r>
+      <w:r>
+        <w:rPr>
+          <w:rFonts w:ascii="Arial" w:hAnsi="Arial" w:cs="Arial"/>
+          <w:sz w:val="24"/>
+          <w:szCs w:val="24"/>
+        </w:rPr>
+        <w:t>superior tecnólogo em Fotografia (</w:t>
+      </w:r>
+      <w:proofErr w:type="spellStart"/>
+      <w:r>
+        <w:rPr>
+          <w:rFonts w:ascii="Arial" w:hAnsi="Arial" w:cs="Arial"/>
+          <w:sz w:val="24"/>
+          <w:szCs w:val="24"/>
+        </w:rPr>
+        <w:t>Unic</w:t>
+      </w:r>
+      <w:proofErr w:type="spellEnd"/>
+      <w:r>
+        <w:rPr>
+          <w:rFonts w:ascii="Arial" w:hAnsi="Arial" w:cs="Arial"/>
+          <w:sz w:val="24"/>
+          <w:szCs w:val="24"/>
+        </w:rPr>
+        <w:t xml:space="preserve">-MT), </w:t>
+      </w:r>
+      <w:r>
+        <w:rPr>
+          <w:rFonts w:ascii="Arial" w:hAnsi="Arial" w:cs="Arial"/>
+          <w:sz w:val="24"/>
+          <w:szCs w:val="24"/>
+        </w:rPr>
+        <w:t xml:space="preserve">formado na </w:t>
+      </w:r>
+      <w:r>
+        <w:rPr>
+          <w:rFonts w:ascii="Arial" w:hAnsi="Arial" w:cs="Arial"/>
+          <w:sz w:val="24"/>
+          <w:szCs w:val="24"/>
+        </w:rPr>
+        <w:t xml:space="preserve">pós-graduação Lato Sensu (especialização) em Administração de Banco de Dados </w:t>
+      </w:r>
+      <w:r>
+        <w:rPr>
+          <w:rFonts w:ascii="Arial" w:hAnsi="Arial" w:cs="Arial"/>
+          <w:sz w:val="24"/>
+          <w:szCs w:val="24"/>
+        </w:rPr>
+        <w:t xml:space="preserve">da Universidade Pitágoras </w:t>
+      </w:r>
+      <w:r>
+        <w:rPr>
+          <w:rFonts w:ascii="Arial" w:hAnsi="Arial" w:cs="Arial"/>
+          <w:sz w:val="24"/>
+          <w:szCs w:val="24"/>
+        </w:rPr>
+        <w:t>(</w:t>
+      </w:r>
+      <w:proofErr w:type="spellStart"/>
+      <w:r>
+        <w:rPr>
+          <w:rFonts w:ascii="Arial" w:hAnsi="Arial" w:cs="Arial"/>
+          <w:sz w:val="24"/>
+          <w:szCs w:val="24"/>
+        </w:rPr>
+        <w:t>Unopar</w:t>
+      </w:r>
+      <w:proofErr w:type="spellEnd"/>
+      <w:r>
+        <w:rPr>
+          <w:rFonts w:ascii="Arial" w:hAnsi="Arial" w:cs="Arial"/>
+          <w:sz w:val="24"/>
+          <w:szCs w:val="24"/>
+        </w:rPr>
+        <w:t xml:space="preserve">) e </w:t>
+      </w:r>
+      <w:r>
+        <w:rPr>
+          <w:rFonts w:ascii="Arial" w:hAnsi="Arial" w:cs="Arial"/>
+          <w:sz w:val="24"/>
+          <w:szCs w:val="24"/>
+        </w:rPr>
+        <w:t xml:space="preserve">formado na </w:t>
+      </w:r>
+      <w:r>
+        <w:rPr>
+          <w:rFonts w:ascii="Arial" w:hAnsi="Arial" w:cs="Arial"/>
+          <w:sz w:val="24"/>
+          <w:szCs w:val="24"/>
+        </w:rPr>
+        <w:t xml:space="preserve">pós-graduação Lato Sensu (MBA – Master in Business </w:t>
+      </w:r>
+      <w:proofErr w:type="spellStart"/>
+      <w:r>
+        <w:rPr>
+          <w:rFonts w:ascii="Arial" w:hAnsi="Arial" w:cs="Arial"/>
+          <w:sz w:val="24"/>
+          <w:szCs w:val="24"/>
+        </w:rPr>
+        <w:t>Administration</w:t>
+      </w:r>
+      <w:proofErr w:type="spellEnd"/>
+      <w:r>
+        <w:rPr>
+          <w:rFonts w:ascii="Arial" w:hAnsi="Arial" w:cs="Arial"/>
+          <w:sz w:val="24"/>
+          <w:szCs w:val="24"/>
+        </w:rPr>
+        <w:t xml:space="preserve">) em Administração de Banco de Dados </w:t>
+      </w:r>
+      <w:r>
+        <w:rPr>
+          <w:rFonts w:ascii="Arial" w:hAnsi="Arial" w:cs="Arial"/>
+          <w:sz w:val="24"/>
+          <w:szCs w:val="24"/>
+        </w:rPr>
+        <w:t xml:space="preserve">da Faculdade Metropolitana do Estado de São Paulo </w:t>
+      </w:r>
+      <w:r>
+        <w:rPr>
+          <w:rFonts w:ascii="Arial" w:hAnsi="Arial" w:cs="Arial"/>
+          <w:sz w:val="24"/>
+          <w:szCs w:val="24"/>
+        </w:rPr>
+        <w:t>(</w:t>
+      </w:r>
+      <w:proofErr w:type="spellStart"/>
+      <w:r>
+        <w:rPr>
+          <w:rFonts w:ascii="Arial" w:hAnsi="Arial" w:cs="Arial"/>
+          <w:sz w:val="24"/>
+          <w:szCs w:val="24"/>
+        </w:rPr>
+        <w:t>Fameesp</w:t>
+      </w:r>
+      <w:proofErr w:type="spellEnd"/>
+      <w:r>
+        <w:rPr>
+          <w:rFonts w:ascii="Arial" w:hAnsi="Arial" w:cs="Arial"/>
+          <w:sz w:val="24"/>
+          <w:szCs w:val="24"/>
+        </w:rPr>
+        <w:t xml:space="preserve">). </w:t>
+      </w:r>
+      <w:r>
+        <w:rPr>
+          <w:rFonts w:ascii="Arial" w:hAnsi="Arial" w:cs="Arial"/>
+          <w:sz w:val="24"/>
+          <w:szCs w:val="24"/>
+        </w:rPr>
+        <w:t>Além disso, cursa pós-graduação (especialização) em Tecnologia Java pela Universidade Tecnológica Federal do Paraná (UTFPR) e p</w:t>
+      </w:r>
+      <w:r>
+        <w:rPr>
+          <w:rFonts w:ascii="Arial" w:hAnsi="Arial" w:cs="Arial"/>
+          <w:sz w:val="24"/>
+          <w:szCs w:val="24"/>
+        </w:rPr>
+        <w:t xml:space="preserve">ossui formações na </w:t>
+      </w:r>
+      <w:proofErr w:type="spellStart"/>
+      <w:r>
+        <w:rPr>
+          <w:rFonts w:ascii="Arial" w:hAnsi="Arial" w:cs="Arial"/>
+          <w:sz w:val="24"/>
+          <w:szCs w:val="24"/>
+        </w:rPr>
+        <w:t>Alura</w:t>
+      </w:r>
+      <w:proofErr w:type="spellEnd"/>
+      <w:r>
+        <w:rPr>
+          <w:rFonts w:ascii="Arial" w:hAnsi="Arial" w:cs="Arial"/>
+          <w:sz w:val="24"/>
+          <w:szCs w:val="24"/>
+        </w:rPr>
+        <w:t xml:space="preserve"> e concluiu alguns </w:t>
+      </w:r>
+      <w:proofErr w:type="spellStart"/>
+      <w:r>
+        <w:rPr>
+          <w:rFonts w:ascii="Arial" w:hAnsi="Arial" w:cs="Arial"/>
+          <w:sz w:val="24"/>
+          <w:szCs w:val="24"/>
+        </w:rPr>
+        <w:t>bootcamps</w:t>
+      </w:r>
+      <w:proofErr w:type="spellEnd"/>
+      <w:r>
+        <w:rPr>
+          <w:rFonts w:ascii="Arial" w:hAnsi="Arial" w:cs="Arial"/>
+          <w:sz w:val="24"/>
+          <w:szCs w:val="24"/>
+        </w:rPr>
+        <w:t xml:space="preserve">. </w:t>
+      </w:r>
     </w:p>
     <w:p>
       <w:pPr>

</xml_diff>

<commit_message>
Artigo 2 - Adicção da técnica de Persona.
</commit_message>
<xml_diff>
--- a/Projeto - Easy Closet/ARTIGO2_VisaoDoProjeto.docx
+++ b/Projeto - Easy Closet/ARTIGO2_VisaoDoProjeto.docx
@@ -85,17 +85,6 @@
           <w:szCs w:val="24"/>
         </w:rPr>
       </w:pPr>
-    </w:p>
-    <w:p>
-      <w:pPr>
-        <w:spacing w:line="240" w:lineRule="auto"/>
-        <w:jc w:val="both"/>
-        <w:rPr>
-          <w:rFonts w:ascii="Arial" w:hAnsi="Arial" w:cs="Arial"/>
-          <w:sz w:val="24"/>
-          <w:szCs w:val="24"/>
-        </w:rPr>
-      </w:pPr>
       <w:r>
         <w:rPr>
           <w:rFonts w:ascii="Arial" w:hAnsi="Arial" w:cs="Arial"/>
@@ -160,23 +149,167 @@
           <w:sz w:val="24"/>
           <w:szCs w:val="24"/>
         </w:rPr>
-        <w:t xml:space="preserve">A Visão do Projeto servirá para definir o objetivo do produto. É uma declaração capaz de explicar quem é o cliente, como o produto beneficiará esse cliente, quais funcionalidades serão essenciais e qual o diferencial competitivo frente ao mercado. E existem algumas técnicas para sua elaboração e, dentre as quais, serão utilizadas duas: </w:t>
-      </w:r>
-      <w:r>
-        <w:rPr>
-          <w:rFonts w:ascii="Arial" w:hAnsi="Arial" w:cs="Arial"/>
-          <w:sz w:val="24"/>
-          <w:szCs w:val="24"/>
-        </w:rPr>
-        <w:t xml:space="preserve">Mapa da Empatia, </w:t>
-      </w:r>
-      <w:r>
-        <w:rPr>
-          <w:rFonts w:ascii="Arial" w:hAnsi="Arial" w:cs="Arial"/>
-          <w:sz w:val="24"/>
-          <w:szCs w:val="24"/>
-        </w:rPr>
-        <w:t xml:space="preserve">Persona e Business Model </w:t>
+        <w:t xml:space="preserve">A Visão do Projeto </w:t>
+      </w:r>
+      <w:r>
+        <w:rPr>
+          <w:rFonts w:ascii="Arial" w:hAnsi="Arial" w:cs="Arial"/>
+          <w:sz w:val="24"/>
+          <w:szCs w:val="24"/>
+        </w:rPr>
+        <w:t>define</w:t>
+      </w:r>
+      <w:r>
+        <w:rPr>
+          <w:rFonts w:ascii="Arial" w:hAnsi="Arial" w:cs="Arial"/>
+          <w:sz w:val="24"/>
+          <w:szCs w:val="24"/>
+        </w:rPr>
+        <w:t xml:space="preserve"> objetivo </w:t>
+      </w:r>
+      <w:r>
+        <w:rPr>
+          <w:rFonts w:ascii="Arial" w:hAnsi="Arial" w:cs="Arial"/>
+          <w:sz w:val="24"/>
+          <w:szCs w:val="24"/>
+        </w:rPr>
+        <w:t xml:space="preserve">e escopo </w:t>
+      </w:r>
+      <w:r>
+        <w:rPr>
+          <w:rFonts w:ascii="Arial" w:hAnsi="Arial" w:cs="Arial"/>
+          <w:sz w:val="24"/>
+          <w:szCs w:val="24"/>
+        </w:rPr>
+        <w:t>do pro</w:t>
+      </w:r>
+      <w:r>
+        <w:rPr>
+          <w:rFonts w:ascii="Arial" w:hAnsi="Arial" w:cs="Arial"/>
+          <w:sz w:val="24"/>
+          <w:szCs w:val="24"/>
+        </w:rPr>
+        <w:t>jeto</w:t>
+      </w:r>
+      <w:r>
+        <w:rPr>
+          <w:rFonts w:ascii="Arial" w:hAnsi="Arial" w:cs="Arial"/>
+          <w:sz w:val="24"/>
+          <w:szCs w:val="24"/>
+        </w:rPr>
+        <w:t xml:space="preserve">. É uma declaração capaz de explicar quem é o cliente, como o produto </w:t>
+      </w:r>
+      <w:r>
+        <w:rPr>
+          <w:rFonts w:ascii="Arial" w:hAnsi="Arial" w:cs="Arial"/>
+          <w:sz w:val="24"/>
+          <w:szCs w:val="24"/>
+        </w:rPr>
+        <w:t xml:space="preserve">o </w:t>
+      </w:r>
+      <w:r>
+        <w:rPr>
+          <w:rFonts w:ascii="Arial" w:hAnsi="Arial" w:cs="Arial"/>
+          <w:sz w:val="24"/>
+          <w:szCs w:val="24"/>
+        </w:rPr>
+        <w:t>beneficiará, quais funcionalidades serão essenciais</w:t>
+      </w:r>
+      <w:r>
+        <w:rPr>
+          <w:rFonts w:ascii="Arial" w:hAnsi="Arial" w:cs="Arial"/>
+          <w:sz w:val="24"/>
+          <w:szCs w:val="24"/>
+        </w:rPr>
+        <w:t>, quais não farão parte</w:t>
+      </w:r>
+      <w:r>
+        <w:rPr>
+          <w:rFonts w:ascii="Arial" w:hAnsi="Arial" w:cs="Arial"/>
+          <w:sz w:val="24"/>
+          <w:szCs w:val="24"/>
+        </w:rPr>
+        <w:t xml:space="preserve"> e qual o diferencial competitivo frente ao mercado. E </w:t>
+      </w:r>
+      <w:r>
+        <w:rPr>
+          <w:rFonts w:ascii="Arial" w:hAnsi="Arial" w:cs="Arial"/>
+          <w:sz w:val="24"/>
+          <w:szCs w:val="24"/>
+        </w:rPr>
+        <w:t>há</w:t>
+      </w:r>
+      <w:r>
+        <w:rPr>
+          <w:rFonts w:ascii="Arial" w:hAnsi="Arial" w:cs="Arial"/>
+          <w:sz w:val="24"/>
+          <w:szCs w:val="24"/>
+        </w:rPr>
+        <w:t xml:space="preserve"> técnicas </w:t>
+      </w:r>
+      <w:r>
+        <w:rPr>
+          <w:rFonts w:ascii="Arial" w:hAnsi="Arial" w:cs="Arial"/>
+          <w:sz w:val="24"/>
+          <w:szCs w:val="24"/>
+        </w:rPr>
+        <w:t xml:space="preserve">capazes de fundamentar a visão do projeto, dentre as quais, </w:t>
+      </w:r>
+      <w:r>
+        <w:rPr>
+          <w:rFonts w:ascii="Arial" w:hAnsi="Arial" w:cs="Arial"/>
+          <w:sz w:val="24"/>
+          <w:szCs w:val="24"/>
+        </w:rPr>
+        <w:t>três</w:t>
+      </w:r>
+      <w:r>
+        <w:rPr>
+          <w:rFonts w:ascii="Arial" w:hAnsi="Arial" w:cs="Arial"/>
+          <w:sz w:val="24"/>
+          <w:szCs w:val="24"/>
+        </w:rPr>
+        <w:t xml:space="preserve"> delas</w:t>
+      </w:r>
+      <w:r>
+        <w:rPr>
+          <w:rFonts w:ascii="Arial" w:hAnsi="Arial" w:cs="Arial"/>
+          <w:sz w:val="24"/>
+          <w:szCs w:val="24"/>
+        </w:rPr>
+        <w:t xml:space="preserve"> são</w:t>
+      </w:r>
+      <w:r>
+        <w:rPr>
+          <w:rFonts w:ascii="Arial" w:hAnsi="Arial" w:cs="Arial"/>
+          <w:sz w:val="24"/>
+          <w:szCs w:val="24"/>
+        </w:rPr>
+        <w:t xml:space="preserve">: </w:t>
+      </w:r>
+      <w:r>
+        <w:rPr>
+          <w:rFonts w:ascii="Arial" w:hAnsi="Arial" w:cs="Arial"/>
+          <w:sz w:val="24"/>
+          <w:szCs w:val="24"/>
+        </w:rPr>
+        <w:t xml:space="preserve">Persona, </w:t>
+      </w:r>
+      <w:r>
+        <w:rPr>
+          <w:rFonts w:ascii="Arial" w:hAnsi="Arial" w:cs="Arial"/>
+          <w:sz w:val="24"/>
+          <w:szCs w:val="24"/>
+        </w:rPr>
+        <w:t>Mapa da Empatia</w:t>
+      </w:r>
+      <w:r>
+        <w:rPr>
+          <w:rFonts w:ascii="Arial" w:hAnsi="Arial" w:cs="Arial"/>
+          <w:sz w:val="24"/>
+          <w:szCs w:val="24"/>
+        </w:rPr>
+        <w:t xml:space="preserve"> e Business Model </w:t>
       </w:r>
       <w:proofErr w:type="spellStart"/>
       <w:r>
@@ -213,15 +346,61 @@
           <w:sz w:val="24"/>
           <w:szCs w:val="24"/>
         </w:rPr>
-        <w:t xml:space="preserve">A técnica Mapa da Empatia é fundamental para nos colocar no lugar do cliente e, dessa forma, exercitar reflexões sobre o que ele pensa, vê, sente, faz e diz, entre outros. Dessa forma podemos compreender melhor nosso cliente e, assim, levantar hipóteses sobre quem é o público-alvo. </w:t>
-      </w:r>
-      <w:r>
-        <w:rPr>
-          <w:rFonts w:ascii="Arial" w:hAnsi="Arial" w:cs="Arial"/>
-          <w:sz w:val="24"/>
-          <w:szCs w:val="24"/>
-        </w:rPr>
-        <w:t xml:space="preserve">E essa técnica pode ser seguida ou precedida pela elaboração da Persona. </w:t>
+        <w:t xml:space="preserve">A técnica da Persona </w:t>
+      </w:r>
+      <w:r>
+        <w:rPr>
+          <w:rFonts w:ascii="Arial" w:hAnsi="Arial" w:cs="Arial"/>
+          <w:sz w:val="24"/>
+          <w:szCs w:val="24"/>
+        </w:rPr>
+        <w:t>traça o perfil do cliente ideal para o produto ou projeto. A Persona descreve quem é esse cliente ideal, quais são suas necessidades, diz como se comporta, mostra qual a experiência e outras particularidades. A ideia é entender o consumidor com maior sagacidade. E essa Persona pode ser criada com base em dados estatísticos demográficos, psicográficos e entrevistas.</w:t>
+      </w:r>
+    </w:p>
+    <w:p>
+      <w:pPr>
+        <w:spacing w:line="240" w:lineRule="auto"/>
+        <w:jc w:val="both"/>
+        <w:rPr>
+          <w:rFonts w:ascii="Arial" w:hAnsi="Arial" w:cs="Arial"/>
+          <w:sz w:val="24"/>
+          <w:szCs w:val="24"/>
+        </w:rPr>
+      </w:pPr>
+    </w:p>
+    <w:p>
+      <w:pPr>
+        <w:spacing w:line="240" w:lineRule="auto"/>
+        <w:jc w:val="both"/>
+        <w:rPr>
+          <w:rFonts w:ascii="Arial" w:hAnsi="Arial" w:cs="Arial"/>
+          <w:sz w:val="24"/>
+          <w:szCs w:val="24"/>
+        </w:rPr>
+      </w:pPr>
+      <w:r>
+        <w:rPr>
+          <w:rFonts w:ascii="Arial" w:hAnsi="Arial" w:cs="Arial"/>
+          <w:sz w:val="24"/>
+          <w:szCs w:val="24"/>
+        </w:rPr>
+        <w:t xml:space="preserve">A técnica Mapa da Empatia é fundamental para nos colocar no lugar do cliente e, dessa forma, exercitar reflexões sobre o que ele pensa, vê, sente, faz e diz, entre outros. Dessa forma podemos compreender melhor nosso cliente e, assim, levantar hipóteses </w:t>
+      </w:r>
+      <w:r>
+        <w:rPr>
+          <w:rFonts w:ascii="Arial" w:hAnsi="Arial" w:cs="Arial"/>
+          <w:sz w:val="24"/>
+          <w:szCs w:val="24"/>
+        </w:rPr>
+        <w:t>mais assertivas sobre o público-alvo</w:t>
+      </w:r>
+      <w:r>
+        <w:rPr>
+          <w:rFonts w:ascii="Arial" w:hAnsi="Arial" w:cs="Arial"/>
+          <w:sz w:val="24"/>
+          <w:szCs w:val="24"/>
+        </w:rPr>
+        <w:t xml:space="preserve">. </w:t>
       </w:r>
     </w:p>
     <w:p>
@@ -646,6 +825,7 @@
           <w:sz w:val="24"/>
           <w:szCs w:val="24"/>
         </w:rPr>
+        <w:lastRenderedPageBreak/>
         <w:t>Desejos: quais são suas vontades, necessidades, esperanças e sonhos?</w:t>
       </w:r>
     </w:p>
@@ -694,7 +874,6 @@
           <w:sz w:val="24"/>
           <w:szCs w:val="24"/>
         </w:rPr>
-        <w:lastRenderedPageBreak/>
         <w:t>O que ele escuta? O que ele escuta outros dizerem? O que escuta dos amigos? O que escuta de colegas? O que escuta de segunda mão?</w:t>
       </w:r>
     </w:p>
@@ -1360,7 +1539,16 @@
           <w:sz w:val="24"/>
           <w:szCs w:val="24"/>
         </w:rPr>
-        <w:t>Além disso, cursa pós-graduação (especialização) em Tecnologia Java pela Universidade Tecnológica Federal do Paraná (UTFPR) e p</w:t>
+        <w:t xml:space="preserve">Além disso, cursa pós-graduação (especialização) em </w:t>
+      </w:r>
+      <w:r>
+        <w:rPr>
+          <w:rFonts w:ascii="Arial" w:hAnsi="Arial" w:cs="Arial"/>
+          <w:sz w:val="24"/>
+          <w:szCs w:val="24"/>
+        </w:rPr>
+        <w:lastRenderedPageBreak/>
+        <w:t>Tecnologia Java pela Universidade Tecnológica Federal do Paraná (UTFPR) e p</w:t>
       </w:r>
       <w:r>
         <w:rPr>

</xml_diff>